<commit_message>
Organise first 2 week notes
</commit_message>
<xml_diff>
--- a/Week1Notes.docx
+++ b/Week1Notes.docx
@@ -21,8 +21,16 @@
         </w:rPr>
         <w:t>Week1</w:t>
       </w:r>
-      <w:bookmarkStart w:id="0" w:name="_GoBack"/>
-      <w:bookmarkEnd w:id="0"/>
+    </w:p>
+    <w:p>
+      <w:pPr>
+        <w:bidi w:val="0"/>
+        <w:rPr>
+          <w:rFonts w:asciiTheme="minorAscii"/>
+          <w:sz w:val="20"/>
+          <w:szCs w:val="20"/>
+        </w:rPr>
+      </w:pPr>
     </w:p>
     <w:p>
       <w:pPr>
@@ -1303,6 +1311,16 @@
       <w:pPr>
         <w:bidi w:val="0"/>
         <w:rPr>
+          <w:rFonts w:asciiTheme="minorAscii"/>
+          <w:sz w:val="20"/>
+          <w:szCs w:val="20"/>
+        </w:rPr>
+      </w:pPr>
+    </w:p>
+    <w:p>
+      <w:pPr>
+        <w:bidi w:val="0"/>
+        <w:rPr>
           <w:rFonts w:hint="default" w:asciiTheme="minorAscii"/>
           <w:b/>
           <w:bCs/>
@@ -2461,6 +2479,39 @@
           <w:lang w:val="en-US"/>
         </w:rPr>
       </w:pPr>
+    </w:p>
+    <w:p>
+      <w:pPr>
+        <w:bidi w:val="0"/>
+        <w:rPr>
+          <w:rFonts w:hint="default" w:asciiTheme="minorAscii"/>
+          <w:sz w:val="20"/>
+          <w:szCs w:val="20"/>
+          <w:lang w:val="en-US"/>
+        </w:rPr>
+      </w:pPr>
+    </w:p>
+    <w:p>
+      <w:pPr>
+        <w:bidi w:val="0"/>
+        <w:rPr>
+          <w:rFonts w:hint="default" w:asciiTheme="minorAscii"/>
+          <w:sz w:val="20"/>
+          <w:szCs w:val="20"/>
+          <w:lang w:val="en-US"/>
+        </w:rPr>
+      </w:pPr>
+    </w:p>
+    <w:p>
+      <w:pPr>
+        <w:bidi w:val="0"/>
+        <w:rPr>
+          <w:rFonts w:hint="default" w:asciiTheme="minorAscii"/>
+          <w:sz w:val="20"/>
+          <w:szCs w:val="20"/>
+          <w:lang w:val="en-US"/>
+        </w:rPr>
+      </w:pPr>
       <w:r>
         <w:rPr>
           <w:rFonts w:hint="default" w:asciiTheme="minorAscii"/>
@@ -4153,6 +4204,127 @@
     <w:p>
       <w:pPr>
         <w:bidi w:val="0"/>
+        <w:ind w:firstLine="420" w:firstLineChars="0"/>
+        <w:rPr>
+          <w:rFonts w:hAnsi="SimSun" w:eastAsia="SimSun" w:cs="SimSun" w:asciiTheme="minorAscii"/>
+          <w:sz w:val="20"/>
+          <w:szCs w:val="20"/>
+        </w:rPr>
+      </w:pPr>
+    </w:p>
+    <w:p>
+      <w:pPr>
+        <w:bidi w:val="0"/>
+        <w:ind w:firstLine="420" w:firstLineChars="0"/>
+        <w:rPr>
+          <w:rFonts w:hAnsi="SimSun" w:eastAsia="SimSun" w:cs="SimSun" w:asciiTheme="minorAscii"/>
+          <w:sz w:val="20"/>
+          <w:szCs w:val="20"/>
+        </w:rPr>
+      </w:pPr>
+    </w:p>
+    <w:p>
+      <w:pPr>
+        <w:bidi w:val="0"/>
+        <w:ind w:firstLine="420" w:firstLineChars="0"/>
+        <w:rPr>
+          <w:rFonts w:hAnsi="SimSun" w:eastAsia="SimSun" w:cs="SimSun" w:asciiTheme="minorAscii"/>
+          <w:sz w:val="20"/>
+          <w:szCs w:val="20"/>
+        </w:rPr>
+      </w:pPr>
+    </w:p>
+    <w:p>
+      <w:pPr>
+        <w:bidi w:val="0"/>
+        <w:ind w:firstLine="420" w:firstLineChars="0"/>
+        <w:rPr>
+          <w:rFonts w:hAnsi="SimSun" w:eastAsia="SimSun" w:cs="SimSun" w:asciiTheme="minorAscii"/>
+          <w:sz w:val="20"/>
+          <w:szCs w:val="20"/>
+        </w:rPr>
+      </w:pPr>
+    </w:p>
+    <w:p>
+      <w:pPr>
+        <w:bidi w:val="0"/>
+        <w:ind w:firstLine="420" w:firstLineChars="0"/>
+        <w:rPr>
+          <w:rFonts w:hAnsi="SimSun" w:eastAsia="SimSun" w:cs="SimSun" w:asciiTheme="minorAscii"/>
+          <w:sz w:val="20"/>
+          <w:szCs w:val="20"/>
+        </w:rPr>
+      </w:pPr>
+    </w:p>
+    <w:p>
+      <w:pPr>
+        <w:bidi w:val="0"/>
+        <w:ind w:firstLine="420" w:firstLineChars="0"/>
+        <w:rPr>
+          <w:rFonts w:hAnsi="SimSun" w:eastAsia="SimSun" w:cs="SimSun" w:asciiTheme="minorAscii"/>
+          <w:sz w:val="20"/>
+          <w:szCs w:val="20"/>
+        </w:rPr>
+      </w:pPr>
+    </w:p>
+    <w:p>
+      <w:pPr>
+        <w:bidi w:val="0"/>
+        <w:ind w:firstLine="420" w:firstLineChars="0"/>
+        <w:rPr>
+          <w:rFonts w:hAnsi="SimSun" w:eastAsia="SimSun" w:cs="SimSun" w:asciiTheme="minorAscii"/>
+          <w:sz w:val="20"/>
+          <w:szCs w:val="20"/>
+        </w:rPr>
+      </w:pPr>
+    </w:p>
+    <w:p>
+      <w:pPr>
+        <w:bidi w:val="0"/>
+        <w:ind w:firstLine="420" w:firstLineChars="0"/>
+        <w:rPr>
+          <w:rFonts w:hAnsi="SimSun" w:eastAsia="SimSun" w:cs="SimSun" w:asciiTheme="minorAscii"/>
+          <w:sz w:val="20"/>
+          <w:szCs w:val="20"/>
+        </w:rPr>
+      </w:pPr>
+    </w:p>
+    <w:p>
+      <w:pPr>
+        <w:bidi w:val="0"/>
+        <w:ind w:firstLine="420" w:firstLineChars="0"/>
+        <w:rPr>
+          <w:rFonts w:hAnsi="SimSun" w:eastAsia="SimSun" w:cs="SimSun" w:asciiTheme="minorAscii"/>
+          <w:sz w:val="20"/>
+          <w:szCs w:val="20"/>
+        </w:rPr>
+      </w:pPr>
+    </w:p>
+    <w:p>
+      <w:pPr>
+        <w:bidi w:val="0"/>
+        <w:ind w:firstLine="420" w:firstLineChars="0"/>
+        <w:rPr>
+          <w:rFonts w:hAnsi="SimSun" w:eastAsia="SimSun" w:cs="SimSun" w:asciiTheme="minorAscii"/>
+          <w:sz w:val="20"/>
+          <w:szCs w:val="20"/>
+        </w:rPr>
+      </w:pPr>
+    </w:p>
+    <w:p>
+      <w:pPr>
+        <w:bidi w:val="0"/>
+        <w:ind w:firstLine="420" w:firstLineChars="0"/>
+        <w:rPr>
+          <w:rFonts w:hAnsi="SimSun" w:eastAsia="SimSun" w:cs="SimSun" w:asciiTheme="minorAscii"/>
+          <w:sz w:val="20"/>
+          <w:szCs w:val="20"/>
+        </w:rPr>
+      </w:pPr>
+    </w:p>
+    <w:p>
+      <w:pPr>
+        <w:bidi w:val="0"/>
         <w:rPr>
           <w:rFonts w:hint="default" w:hAnsi="SimSun" w:eastAsia="SimSun" w:cs="SimSun" w:asciiTheme="minorAscii"/>
           <w:sz w:val="20"/>
@@ -4719,6 +4891,90 @@
     <w:p>
       <w:pPr>
         <w:bidi w:val="0"/>
+        <w:ind w:firstLine="420" w:firstLineChars="0"/>
+        <w:rPr>
+          <w:rFonts w:hint="default" w:asciiTheme="minorAscii"/>
+          <w:sz w:val="20"/>
+          <w:szCs w:val="20"/>
+          <w:lang w:val="en-US"/>
+        </w:rPr>
+      </w:pPr>
+    </w:p>
+    <w:p>
+      <w:pPr>
+        <w:bidi w:val="0"/>
+        <w:ind w:firstLine="420" w:firstLineChars="0"/>
+        <w:rPr>
+          <w:rFonts w:hint="default" w:asciiTheme="minorAscii"/>
+          <w:sz w:val="20"/>
+          <w:szCs w:val="20"/>
+          <w:lang w:val="en-US"/>
+        </w:rPr>
+      </w:pPr>
+    </w:p>
+    <w:p>
+      <w:pPr>
+        <w:bidi w:val="0"/>
+        <w:ind w:firstLine="420" w:firstLineChars="0"/>
+        <w:rPr>
+          <w:rFonts w:hint="default" w:asciiTheme="minorAscii"/>
+          <w:sz w:val="20"/>
+          <w:szCs w:val="20"/>
+          <w:lang w:val="en-US"/>
+        </w:rPr>
+      </w:pPr>
+    </w:p>
+    <w:p>
+      <w:pPr>
+        <w:bidi w:val="0"/>
+        <w:ind w:firstLine="420" w:firstLineChars="0"/>
+        <w:rPr>
+          <w:rFonts w:hint="default" w:asciiTheme="minorAscii"/>
+          <w:sz w:val="20"/>
+          <w:szCs w:val="20"/>
+          <w:lang w:val="en-US"/>
+        </w:rPr>
+      </w:pPr>
+    </w:p>
+    <w:p>
+      <w:pPr>
+        <w:bidi w:val="0"/>
+        <w:ind w:firstLine="420" w:firstLineChars="0"/>
+        <w:rPr>
+          <w:rFonts w:hint="default" w:asciiTheme="minorAscii"/>
+          <w:sz w:val="20"/>
+          <w:szCs w:val="20"/>
+          <w:lang w:val="en-US"/>
+        </w:rPr>
+      </w:pPr>
+    </w:p>
+    <w:p>
+      <w:pPr>
+        <w:bidi w:val="0"/>
+        <w:ind w:firstLine="420" w:firstLineChars="0"/>
+        <w:rPr>
+          <w:rFonts w:hint="default" w:asciiTheme="minorAscii"/>
+          <w:sz w:val="20"/>
+          <w:szCs w:val="20"/>
+          <w:lang w:val="en-US"/>
+        </w:rPr>
+      </w:pPr>
+    </w:p>
+    <w:p>
+      <w:pPr>
+        <w:bidi w:val="0"/>
+        <w:ind w:firstLine="420" w:firstLineChars="0"/>
+        <w:rPr>
+          <w:rFonts w:hint="default" w:asciiTheme="minorAscii"/>
+          <w:sz w:val="20"/>
+          <w:szCs w:val="20"/>
+          <w:lang w:val="en-US"/>
+        </w:rPr>
+      </w:pPr>
+    </w:p>
+    <w:p>
+      <w:pPr>
+        <w:bidi w:val="0"/>
         <w:rPr>
           <w:rFonts w:hint="default" w:asciiTheme="minorAscii"/>
           <w:sz w:val="20"/>
@@ -4882,6 +5138,16 @@
           <w:szCs w:val="20"/>
         </w:rPr>
       </w:pPr>
+    </w:p>
+    <w:p>
+      <w:pPr>
+        <w:bidi w:val="0"/>
+        <w:rPr>
+          <w:rFonts w:asciiTheme="minorAscii"/>
+          <w:sz w:val="20"/>
+          <w:szCs w:val="20"/>
+        </w:rPr>
+      </w:pPr>
       <w:r>
         <w:rPr>
           <w:rFonts w:asciiTheme="minorAscii"/>
@@ -4890,8 +5156,8 @@
         </w:rPr>
         <w:drawing>
           <wp:inline distT="0" distB="0" distL="114300" distR="114300">
-            <wp:extent cx="3132455" cy="3056255"/>
-            <wp:effectExtent l="0" t="0" r="6985" b="6985"/>
+            <wp:extent cx="2617470" cy="2553970"/>
+            <wp:effectExtent l="0" t="0" r="3810" b="6350"/>
             <wp:docPr id="26" name="Picture 13"/>
             <wp:cNvGraphicFramePr>
               <a:graphicFrameLocks xmlns:a="http://schemas.openxmlformats.org/drawingml/2006/main" noChangeAspect="1"/>
@@ -4914,7 +5180,7 @@
                   <pic:spPr>
                     <a:xfrm>
                       <a:off x="0" y="0"/>
-                      <a:ext cx="3132455" cy="3056255"/>
+                      <a:ext cx="2617470" cy="2553970"/>
                     </a:xfrm>
                     <a:prstGeom prst="rect">
                       <a:avLst/>
@@ -5009,6 +5275,17 @@
         </w:rPr>
         <w:t xml:space="preserve"> O(n) time.</w:t>
       </w:r>
+    </w:p>
+    <w:p>
+      <w:pPr>
+        <w:bidi w:val="0"/>
+        <w:rPr>
+          <w:rFonts w:hint="default" w:asciiTheme="minorAscii"/>
+          <w:sz w:val="20"/>
+          <w:szCs w:val="20"/>
+          <w:lang w:val="en-US"/>
+        </w:rPr>
+      </w:pPr>
     </w:p>
     <w:p>
       <w:pPr>
@@ -5537,7 +5814,24 @@
           <w:sz w:val="20"/>
           <w:szCs w:val="20"/>
         </w:rPr>
-        <w:t>For an input of size n, the linearSum algorithm makes n+ 1 method calls. Hence, it will take O(n) time, because it spends a constant amount of time performing the nonrecursive part of each call. Moreover, we can also see that the memory space used by the algorithm (in addition to the array) is also O(n), as we use a constant amount of memory space for each of the n+1 frames in the trace at the time we make the final recursive call (with n = 0).</w:t>
+        <w:t>For an input of size n, the linearSum algorithm makes n</w:t>
+      </w:r>
+      <w:r>
+        <w:rPr>
+          <w:rFonts w:hint="default" w:hAnsi="SimSun" w:eastAsia="SimSun" w:cs="SimSun" w:asciiTheme="minorAscii"/>
+          <w:sz w:val="20"/>
+          <w:szCs w:val="20"/>
+          <w:lang w:val="en-US"/>
+        </w:rPr>
+        <w:t xml:space="preserve"> </w:t>
+      </w:r>
+      <w:r>
+        <w:rPr>
+          <w:rFonts w:hAnsi="SimSun" w:eastAsia="SimSun" w:cs="SimSun" w:asciiTheme="minorAscii"/>
+          <w:sz w:val="20"/>
+          <w:szCs w:val="20"/>
+        </w:rPr>
+        <w:t>+ 1 method calls. Hence, it will take O(n) time, because it spends a constant amount of time performing the nonrecursive part of each call. Moreover, we can also see that the memory space used by the algorithm (in addition to the array) is also O(n), as we use a constant amount of memory space for each of the n+1 frames in the trace at the time we make the final recursive call (with n = 0).</w:t>
       </w:r>
     </w:p>
     <w:p>
@@ -5787,15 +6081,15 @@
           <w:szCs w:val="20"/>
           <w:lang w:val="en-US"/>
         </w:rPr>
-        <w:t>)</w:t>
-      </w:r>
-      <w:r>
-        <w:rPr>
-          <w:rFonts w:hAnsi="SimSun" w:eastAsia="SimSun" w:cs="SimSun" w:asciiTheme="minorAscii"/>
-          <w:sz w:val="20"/>
-          <w:szCs w:val="20"/>
-        </w:rPr>
-        <w:t>_x0005_ recursive calls. Because each call involves a constant amount of work, the entire process runs in O(n) time</w:t>
+        <w:t xml:space="preserve">) </w:t>
+      </w:r>
+      <w:r>
+        <w:rPr>
+          <w:rFonts w:hAnsi="SimSun" w:eastAsia="SimSun" w:cs="SimSun" w:asciiTheme="minorAscii"/>
+          <w:sz w:val="20"/>
+          <w:szCs w:val="20"/>
+        </w:rPr>
+        <w:t>recursive calls. Because each call involves a constant amount of work, the entire process runs in O(n) time</w:t>
       </w:r>
       <w:r>
         <w:rPr>
@@ -6588,6 +6882,102 @@
     <w:p>
       <w:pPr>
         <w:bidi w:val="0"/>
+        <w:ind w:firstLine="420" w:firstLineChars="0"/>
+        <w:rPr>
+          <w:rFonts w:hint="default" w:hAnsi="SimSun" w:eastAsia="SimSun" w:cs="SimSun" w:asciiTheme="minorAscii"/>
+          <w:sz w:val="20"/>
+          <w:szCs w:val="20"/>
+          <w:lang w:val="en-US"/>
+        </w:rPr>
+      </w:pPr>
+    </w:p>
+    <w:p>
+      <w:pPr>
+        <w:bidi w:val="0"/>
+        <w:ind w:firstLine="420" w:firstLineChars="0"/>
+        <w:rPr>
+          <w:rFonts w:hint="default" w:hAnsi="SimSun" w:eastAsia="SimSun" w:cs="SimSun" w:asciiTheme="minorAscii"/>
+          <w:sz w:val="20"/>
+          <w:szCs w:val="20"/>
+          <w:lang w:val="en-US"/>
+        </w:rPr>
+      </w:pPr>
+    </w:p>
+    <w:p>
+      <w:pPr>
+        <w:bidi w:val="0"/>
+        <w:ind w:firstLine="420" w:firstLineChars="0"/>
+        <w:rPr>
+          <w:rFonts w:hint="default" w:hAnsi="SimSun" w:eastAsia="SimSun" w:cs="SimSun" w:asciiTheme="minorAscii"/>
+          <w:sz w:val="20"/>
+          <w:szCs w:val="20"/>
+          <w:lang w:val="en-US"/>
+        </w:rPr>
+      </w:pPr>
+    </w:p>
+    <w:p>
+      <w:pPr>
+        <w:bidi w:val="0"/>
+        <w:ind w:firstLine="420" w:firstLineChars="0"/>
+        <w:rPr>
+          <w:rFonts w:hint="default" w:hAnsi="SimSun" w:eastAsia="SimSun" w:cs="SimSun" w:asciiTheme="minorAscii"/>
+          <w:sz w:val="20"/>
+          <w:szCs w:val="20"/>
+          <w:lang w:val="en-US"/>
+        </w:rPr>
+      </w:pPr>
+    </w:p>
+    <w:p>
+      <w:pPr>
+        <w:bidi w:val="0"/>
+        <w:ind w:firstLine="420" w:firstLineChars="0"/>
+        <w:rPr>
+          <w:rFonts w:hint="default" w:hAnsi="SimSun" w:eastAsia="SimSun" w:cs="SimSun" w:asciiTheme="minorAscii"/>
+          <w:sz w:val="20"/>
+          <w:szCs w:val="20"/>
+          <w:lang w:val="en-US"/>
+        </w:rPr>
+      </w:pPr>
+    </w:p>
+    <w:p>
+      <w:pPr>
+        <w:bidi w:val="0"/>
+        <w:ind w:firstLine="420" w:firstLineChars="0"/>
+        <w:rPr>
+          <w:rFonts w:hint="default" w:hAnsi="SimSun" w:eastAsia="SimSun" w:cs="SimSun" w:asciiTheme="minorAscii"/>
+          <w:sz w:val="20"/>
+          <w:szCs w:val="20"/>
+          <w:lang w:val="en-US"/>
+        </w:rPr>
+      </w:pPr>
+    </w:p>
+    <w:p>
+      <w:pPr>
+        <w:bidi w:val="0"/>
+        <w:ind w:firstLine="420" w:firstLineChars="0"/>
+        <w:rPr>
+          <w:rFonts w:hint="default" w:hAnsi="SimSun" w:eastAsia="SimSun" w:cs="SimSun" w:asciiTheme="minorAscii"/>
+          <w:sz w:val="20"/>
+          <w:szCs w:val="20"/>
+          <w:lang w:val="en-US"/>
+        </w:rPr>
+      </w:pPr>
+    </w:p>
+    <w:p>
+      <w:pPr>
+        <w:bidi w:val="0"/>
+        <w:ind w:firstLine="420" w:firstLineChars="0"/>
+        <w:rPr>
+          <w:rFonts w:hint="default" w:hAnsi="SimSun" w:eastAsia="SimSun" w:cs="SimSun" w:asciiTheme="minorAscii"/>
+          <w:sz w:val="20"/>
+          <w:szCs w:val="20"/>
+          <w:lang w:val="en-US"/>
+        </w:rPr>
+      </w:pPr>
+    </w:p>
+    <w:p>
+      <w:pPr>
+        <w:bidi w:val="0"/>
         <w:rPr>
           <w:rFonts w:hint="default" w:hAnsi="SimSun" w:eastAsia="SimSun" w:cs="SimSun" w:asciiTheme="minorAscii"/>
           <w:sz w:val="20"/>
@@ -6864,6 +7254,16 @@
       <w:pPr>
         <w:bidi w:val="0"/>
         <w:rPr>
+          <w:rFonts w:hAnsi="SimSun" w:eastAsia="SimSun" w:cs="SimSun" w:asciiTheme="minorAscii"/>
+          <w:sz w:val="20"/>
+          <w:szCs w:val="20"/>
+        </w:rPr>
+      </w:pPr>
+    </w:p>
+    <w:p>
+      <w:pPr>
+        <w:bidi w:val="0"/>
+        <w:rPr>
           <w:rFonts w:hint="default" w:hAnsi="SimSun" w:eastAsia="SimSun" w:cs="SimSun" w:asciiTheme="minorAscii"/>
           <w:sz w:val="20"/>
           <w:szCs w:val="20"/>
@@ -6963,6 +7363,17 @@
     <w:p>
       <w:pPr>
         <w:bidi w:val="0"/>
+        <w:ind w:firstLine="420" w:firstLineChars="0"/>
+        <w:rPr>
+          <w:rFonts w:hAnsi="SimSun" w:eastAsia="SimSun" w:cs="SimSun" w:asciiTheme="minorAscii"/>
+          <w:sz w:val="20"/>
+          <w:szCs w:val="20"/>
+        </w:rPr>
+      </w:pPr>
+    </w:p>
+    <w:p>
+      <w:pPr>
+        <w:bidi w:val="0"/>
         <w:rPr>
           <w:rFonts w:hint="default" w:hAnsi="SimSun" w:eastAsia="SimSun" w:cs="SimSun" w:asciiTheme="minorAscii"/>
           <w:sz w:val="20"/>
@@ -7062,7 +7473,7 @@
           <w:sz w:val="20"/>
           <w:szCs w:val="20"/>
         </w:rPr>
-        <w:t>Example 4.18: Let a and b be integers. If ab is even, then a is even or b is even.</w:t>
+        <w:t>Example: Let a and b be integers. If ab is even, then a is even or b is even.</w:t>
       </w:r>
     </w:p>
     <w:p>
@@ -7132,7 +7543,25 @@
           <w:szCs w:val="20"/>
           <w:lang w:val="en-US"/>
         </w:rPr>
-        <w:t>De Morgan’s Laws:</w:t>
+        <w:t>De Morgan</w:t>
+      </w:r>
+      <w:r>
+        <w:rPr>
+          <w:rFonts w:hint="default" w:ascii="Arial" w:hAnsi="Arial" w:eastAsia="SimSun" w:cs="Arial"/>
+          <w:sz w:val="20"/>
+          <w:szCs w:val="20"/>
+          <w:lang w:val="en-US"/>
+        </w:rPr>
+        <w:t>’</w:t>
+      </w:r>
+      <w:r>
+        <w:rPr>
+          <w:rFonts w:hint="default" w:hAnsi="SimSun" w:eastAsia="SimSun" w:cs="SimSun" w:asciiTheme="minorAscii"/>
+          <w:sz w:val="20"/>
+          <w:szCs w:val="20"/>
+          <w:lang w:val="en-US"/>
+        </w:rPr>
+        <w:t>s Laws:</w:t>
       </w:r>
       <w:r>
         <w:rPr>
@@ -7208,6 +7637,52 @@
           <w:szCs w:val="20"/>
         </w:rPr>
       </w:pPr>
+    </w:p>
+    <w:p>
+      <w:pPr>
+        <w:bidi w:val="0"/>
+        <w:ind w:firstLine="420" w:firstLineChars="0"/>
+        <w:rPr>
+          <w:rFonts w:hAnsi="SimSun" w:eastAsia="SimSun" w:cs="SimSun" w:asciiTheme="minorAscii"/>
+          <w:sz w:val="20"/>
+          <w:szCs w:val="20"/>
+        </w:rPr>
+      </w:pPr>
+    </w:p>
+    <w:p>
+      <w:pPr>
+        <w:bidi w:val="0"/>
+        <w:ind w:firstLine="420" w:firstLineChars="0"/>
+        <w:rPr>
+          <w:rFonts w:hAnsi="SimSun" w:eastAsia="SimSun" w:cs="SimSun" w:asciiTheme="minorAscii"/>
+          <w:sz w:val="20"/>
+          <w:szCs w:val="20"/>
+        </w:rPr>
+      </w:pPr>
+    </w:p>
+    <w:p>
+      <w:pPr>
+        <w:bidi w:val="0"/>
+        <w:ind w:firstLine="420" w:firstLineChars="0"/>
+        <w:rPr>
+          <w:rFonts w:hAnsi="SimSun" w:eastAsia="SimSun" w:cs="SimSun" w:asciiTheme="minorAscii"/>
+          <w:sz w:val="20"/>
+          <w:szCs w:val="20"/>
+        </w:rPr>
+      </w:pPr>
+    </w:p>
+    <w:p>
+      <w:pPr>
+        <w:bidi w:val="0"/>
+        <w:ind w:firstLine="420" w:firstLineChars="0"/>
+        <w:rPr>
+          <w:rFonts w:hAnsi="SimSun" w:eastAsia="SimSun" w:cs="SimSun" w:asciiTheme="minorAscii"/>
+          <w:sz w:val="20"/>
+          <w:szCs w:val="20"/>
+        </w:rPr>
+      </w:pPr>
+      <w:bookmarkStart w:id="0" w:name="_GoBack"/>
+      <w:bookmarkEnd w:id="0"/>
     </w:p>
     <w:p>
       <w:pPr>
@@ -7604,6 +8079,105 @@
           <w:lang w:val="en-US"/>
         </w:rPr>
       </w:pPr>
+    </w:p>
+    <w:p>
+      <w:pPr>
+        <w:bidi w:val="0"/>
+        <w:rPr>
+          <w:rFonts w:hint="default" w:hAnsi="SimSun" w:eastAsia="SimSun" w:cs="SimSun" w:asciiTheme="minorAscii"/>
+          <w:sz w:val="20"/>
+          <w:szCs w:val="20"/>
+          <w:lang w:val="en-US"/>
+        </w:rPr>
+      </w:pPr>
+    </w:p>
+    <w:p>
+      <w:pPr>
+        <w:bidi w:val="0"/>
+        <w:rPr>
+          <w:rFonts w:hint="default" w:hAnsi="SimSun" w:eastAsia="SimSun" w:cs="SimSun" w:asciiTheme="minorAscii"/>
+          <w:sz w:val="20"/>
+          <w:szCs w:val="20"/>
+          <w:lang w:val="en-US"/>
+        </w:rPr>
+      </w:pPr>
+    </w:p>
+    <w:p>
+      <w:pPr>
+        <w:bidi w:val="0"/>
+        <w:rPr>
+          <w:rFonts w:hint="default" w:hAnsi="SimSun" w:eastAsia="SimSun" w:cs="SimSun" w:asciiTheme="minorAscii"/>
+          <w:sz w:val="20"/>
+          <w:szCs w:val="20"/>
+          <w:lang w:val="en-US"/>
+        </w:rPr>
+      </w:pPr>
+    </w:p>
+    <w:p>
+      <w:pPr>
+        <w:bidi w:val="0"/>
+        <w:rPr>
+          <w:rFonts w:hint="default" w:hAnsi="SimSun" w:eastAsia="SimSun" w:cs="SimSun" w:asciiTheme="minorAscii"/>
+          <w:sz w:val="20"/>
+          <w:szCs w:val="20"/>
+          <w:lang w:val="en-US"/>
+        </w:rPr>
+      </w:pPr>
+    </w:p>
+    <w:p>
+      <w:pPr>
+        <w:bidi w:val="0"/>
+        <w:rPr>
+          <w:rFonts w:hint="default" w:hAnsi="SimSun" w:eastAsia="SimSun" w:cs="SimSun" w:asciiTheme="minorAscii"/>
+          <w:sz w:val="20"/>
+          <w:szCs w:val="20"/>
+          <w:lang w:val="en-US"/>
+        </w:rPr>
+      </w:pPr>
+    </w:p>
+    <w:p>
+      <w:pPr>
+        <w:bidi w:val="0"/>
+        <w:rPr>
+          <w:rFonts w:hint="default" w:hAnsi="SimSun" w:eastAsia="SimSun" w:cs="SimSun" w:asciiTheme="minorAscii"/>
+          <w:sz w:val="20"/>
+          <w:szCs w:val="20"/>
+          <w:lang w:val="en-US"/>
+        </w:rPr>
+      </w:pPr>
+    </w:p>
+    <w:p>
+      <w:pPr>
+        <w:bidi w:val="0"/>
+        <w:rPr>
+          <w:rFonts w:hint="default" w:hAnsi="SimSun" w:eastAsia="SimSun" w:cs="SimSun" w:asciiTheme="minorAscii"/>
+          <w:sz w:val="20"/>
+          <w:szCs w:val="20"/>
+          <w:lang w:val="en-US"/>
+        </w:rPr>
+      </w:pPr>
+    </w:p>
+    <w:p>
+      <w:pPr>
+        <w:bidi w:val="0"/>
+        <w:rPr>
+          <w:rFonts w:hint="default" w:hAnsi="SimSun" w:eastAsia="SimSun" w:cs="SimSun" w:asciiTheme="minorAscii"/>
+          <w:sz w:val="20"/>
+          <w:szCs w:val="20"/>
+          <w:lang w:val="en-US"/>
+        </w:rPr>
+      </w:pPr>
+    </w:p>
+    <w:p>
+      <w:pPr>
+        <w:bidi w:val="0"/>
+        <w:rPr>
+          <w:rFonts w:hint="default" w:hAnsi="SimSun" w:eastAsia="SimSun" w:cs="SimSun" w:asciiTheme="minorAscii"/>
+          <w:sz w:val="20"/>
+          <w:szCs w:val="20"/>
+          <w:lang w:val="en-US"/>
+        </w:rPr>
+      </w:pPr>
       <w:r>
         <w:rPr>
           <w:rFonts w:hint="default" w:hAnsi="SimSun" w:eastAsia="SimSun" w:cs="SimSun" w:asciiTheme="minorAscii"/>
@@ -8036,6 +8610,17 @@
     <w:p>
       <w:pPr>
         <w:bidi w:val="0"/>
+        <w:ind w:firstLine="420" w:firstLineChars="0"/>
+        <w:rPr>
+          <w:rFonts w:hAnsi="SimSun" w:eastAsia="SimSun" w:cs="SimSun" w:asciiTheme="minorAscii"/>
+          <w:sz w:val="20"/>
+          <w:szCs w:val="20"/>
+        </w:rPr>
+      </w:pPr>
+    </w:p>
+    <w:p>
+      <w:pPr>
+        <w:bidi w:val="0"/>
         <w:rPr>
           <w:rFonts w:hint="default" w:hAnsi="SimSun" w:eastAsia="SimSun" w:cs="SimSun" w:asciiTheme="minorAscii"/>
           <w:sz w:val="20"/>
@@ -8084,6 +8669,16 @@
         </w:rPr>
         <w:t>[Slide-ok az elozo evbol]</w:t>
       </w:r>
+    </w:p>
+    <w:p>
+      <w:pPr>
+        <w:bidi w:val="0"/>
+        <w:rPr>
+          <w:rFonts w:hAnsi="SimSun" w:eastAsia="SimSun" w:cs="SimSun" w:asciiTheme="minorAscii"/>
+          <w:sz w:val="20"/>
+          <w:szCs w:val="20"/>
+        </w:rPr>
+      </w:pPr>
     </w:p>
     <w:p>
       <w:pPr>
@@ -8446,6 +9041,50 @@
           <w:lang w:val="en-US"/>
         </w:rPr>
       </w:pPr>
+    </w:p>
+    <w:p>
+      <w:pPr>
+        <w:bidi w:val="0"/>
+        <w:rPr>
+          <w:rFonts w:hint="default" w:hAnsi="SimSun" w:eastAsia="SimSun" w:cs="SimSun" w:asciiTheme="minorAscii"/>
+          <w:sz w:val="20"/>
+          <w:szCs w:val="20"/>
+          <w:lang w:val="en-US"/>
+        </w:rPr>
+      </w:pPr>
+    </w:p>
+    <w:p>
+      <w:pPr>
+        <w:bidi w:val="0"/>
+        <w:rPr>
+          <w:rFonts w:hint="default" w:hAnsi="SimSun" w:eastAsia="SimSun" w:cs="SimSun" w:asciiTheme="minorAscii"/>
+          <w:sz w:val="20"/>
+          <w:szCs w:val="20"/>
+          <w:lang w:val="en-US"/>
+        </w:rPr>
+      </w:pPr>
+    </w:p>
+    <w:p>
+      <w:pPr>
+        <w:bidi w:val="0"/>
+        <w:rPr>
+          <w:rFonts w:hint="default" w:hAnsi="SimSun" w:eastAsia="SimSun" w:cs="SimSun" w:asciiTheme="minorAscii"/>
+          <w:sz w:val="20"/>
+          <w:szCs w:val="20"/>
+          <w:lang w:val="en-US"/>
+        </w:rPr>
+      </w:pPr>
+    </w:p>
+    <w:p>
+      <w:pPr>
+        <w:bidi w:val="0"/>
+        <w:rPr>
+          <w:rFonts w:hint="default" w:hAnsi="SimSun" w:eastAsia="SimSun" w:cs="SimSun" w:asciiTheme="minorAscii"/>
+          <w:sz w:val="20"/>
+          <w:szCs w:val="20"/>
+          <w:lang w:val="en-US"/>
+        </w:rPr>
+      </w:pPr>
       <w:r>
         <w:rPr>
           <w:rFonts w:hint="default" w:hAnsi="SimSun" w:eastAsia="SimSun" w:cs="SimSun" w:asciiTheme="minorAscii"/>
@@ -8470,6 +9109,17 @@
     <w:p>
       <w:pPr>
         <w:bidi w:val="0"/>
+        <w:rPr>
+          <w:rFonts w:hint="default" w:hAnsi="SimSun" w:eastAsia="SimSun" w:cs="SimSun" w:asciiTheme="minorAscii"/>
+          <w:sz w:val="20"/>
+          <w:szCs w:val="20"/>
+          <w:lang w:val="en-US"/>
+        </w:rPr>
+      </w:pPr>
+    </w:p>
+    <w:p>
+      <w:pPr>
+        <w:bidi w:val="0"/>
         <w:ind w:firstLine="420" w:firstLineChars="0"/>
         <w:rPr>
           <w:rFonts w:hint="default" w:hAnsi="SimSun" w:eastAsia="SimSun" w:cs="SimSun" w:asciiTheme="minorAscii"/>
@@ -8520,6 +9170,18 @@
         </w:rPr>
         <w:t>[Konyv: 215 (233) -tol magyarazat, hogy mitol Inefficient]</w:t>
       </w:r>
+    </w:p>
+    <w:p>
+      <w:pPr>
+        <w:bidi w:val="0"/>
+        <w:ind w:firstLine="420" w:firstLineChars="0"/>
+        <w:rPr>
+          <w:rFonts w:hint="default" w:hAnsi="SimSun" w:eastAsia="SimSun" w:cs="SimSun" w:asciiTheme="minorAscii"/>
+          <w:sz w:val="20"/>
+          <w:szCs w:val="20"/>
+          <w:lang w:val="en-US"/>
+        </w:rPr>
+      </w:pPr>
     </w:p>
     <w:p>
       <w:pPr>
@@ -8966,6 +9628,54 @@
           <w:lang w:val="en-US"/>
         </w:rPr>
       </w:pPr>
+    </w:p>
+    <w:p>
+      <w:pPr>
+        <w:bidi w:val="0"/>
+        <w:ind w:firstLine="420" w:firstLineChars="0"/>
+        <w:rPr>
+          <w:rFonts w:hint="default" w:hAnsi="SimSun" w:eastAsia="SimSun" w:cs="SimSun" w:asciiTheme="minorAscii"/>
+          <w:sz w:val="20"/>
+          <w:szCs w:val="20"/>
+          <w:lang w:val="en-US"/>
+        </w:rPr>
+      </w:pPr>
+    </w:p>
+    <w:p>
+      <w:pPr>
+        <w:bidi w:val="0"/>
+        <w:ind w:firstLine="420" w:firstLineChars="0"/>
+        <w:rPr>
+          <w:rFonts w:hint="default" w:hAnsi="SimSun" w:eastAsia="SimSun" w:cs="SimSun" w:asciiTheme="minorAscii"/>
+          <w:sz w:val="20"/>
+          <w:szCs w:val="20"/>
+          <w:lang w:val="en-US"/>
+        </w:rPr>
+      </w:pPr>
+    </w:p>
+    <w:p>
+      <w:pPr>
+        <w:bidi w:val="0"/>
+        <w:ind w:firstLine="420" w:firstLineChars="0"/>
+        <w:rPr>
+          <w:rFonts w:hint="default" w:hAnsi="SimSun" w:eastAsia="SimSun" w:cs="SimSun" w:asciiTheme="minorAscii"/>
+          <w:sz w:val="20"/>
+          <w:szCs w:val="20"/>
+          <w:lang w:val="en-US"/>
+        </w:rPr>
+      </w:pPr>
+    </w:p>
+    <w:p>
+      <w:pPr>
+        <w:bidi w:val="0"/>
+        <w:ind w:firstLine="420" w:firstLineChars="0"/>
+        <w:rPr>
+          <w:rFonts w:hint="default" w:hAnsi="SimSun" w:eastAsia="SimSun" w:cs="SimSun" w:asciiTheme="minorAscii"/>
+          <w:sz w:val="20"/>
+          <w:szCs w:val="20"/>
+          <w:lang w:val="en-US"/>
+        </w:rPr>
+      </w:pPr>
       <w:r>
         <w:rPr>
           <w:rFonts w:hint="default" w:hAnsi="SimSun" w:eastAsia="SimSun" w:cs="SimSun" w:asciiTheme="minorAscii"/>
@@ -9000,6 +9710,9 @@
         </w:rPr>
       </w:pPr>
       <w:r>
+        <w:rPr>
+          <w:rFonts w:asciiTheme="minorAscii"/>
+        </w:rPr>
         <w:drawing>
           <wp:inline distT="0" distB="0" distL="114300" distR="114300">
             <wp:extent cx="5273040" cy="2464435"/>
@@ -9204,7 +9917,7 @@
     <w:lsdException w:qFormat="1" w:unhideWhenUsed="0" w:uiPriority="0" w:semiHidden="0" w:name="Title"/>
     <w:lsdException w:unhideWhenUsed="0" w:uiPriority="0" w:semiHidden="0" w:name="Closing"/>
     <w:lsdException w:unhideWhenUsed="0" w:uiPriority="0" w:semiHidden="0" w:name="Signature"/>
-    <w:lsdException w:unhideWhenUsed="0" w:uiPriority="0" w:name="Default Paragraph Font"/>
+    <w:lsdException w:qFormat="1" w:unhideWhenUsed="0" w:uiPriority="0" w:name="Default Paragraph Font"/>
     <w:lsdException w:unhideWhenUsed="0" w:uiPriority="0" w:semiHidden="0" w:name="Body Text"/>
     <w:lsdException w:unhideWhenUsed="0" w:uiPriority="0" w:semiHidden="0" w:name="Body Text Indent"/>
     <w:lsdException w:unhideWhenUsed="0" w:uiPriority="0" w:semiHidden="0" w:name="List Continue"/>
@@ -9242,7 +9955,7 @@
     <w:lsdException w:unhideWhenUsed="0" w:uiPriority="0" w:semiHidden="0" w:name="HTML Sample"/>
     <w:lsdException w:unhideWhenUsed="0" w:uiPriority="0" w:semiHidden="0" w:name="HTML Typewriter"/>
     <w:lsdException w:unhideWhenUsed="0" w:uiPriority="0" w:semiHidden="0" w:name="HTML Variable"/>
-    <w:lsdException w:unhideWhenUsed="0" w:uiPriority="0" w:name="Normal Table"/>
+    <w:lsdException w:qFormat="1" w:unhideWhenUsed="0" w:uiPriority="0" w:name="Normal Table"/>
     <w:lsdException w:unhideWhenUsed="0" w:uiPriority="0" w:semiHidden="0" w:name="annotation subject"/>
     <w:lsdException w:unhideWhenUsed="0" w:uiPriority="0" w:semiHidden="0" w:name="Table Simple 1"/>
     <w:lsdException w:unhideWhenUsed="0" w:uiPriority="0" w:semiHidden="0" w:name="Table Simple 2"/>
@@ -9400,11 +10113,13 @@
   <w:style w:type="character" w:default="1" w:styleId="3">
     <w:name w:val="Default Paragraph Font"/>
     <w:semiHidden/>
+    <w:qFormat/>
     <w:uiPriority w:val="0"/>
   </w:style>
   <w:style w:type="table" w:default="1" w:styleId="5">
     <w:name w:val="Normal Table"/>
     <w:semiHidden/>
+    <w:qFormat/>
     <w:uiPriority w:val="0"/>
     <w:tblPr>
       <w:tblCellMar>

</xml_diff>